<commit_message>
Tierrra Media PromocionPaqueteFamiliar V1
</commit_message>
<xml_diff>
--- a/TP_TIERRA_MEDIA/Documentacion y Diagramas/Análisis Previos de Cambios para TP2.docx
+++ b/TP_TIERRA_MEDIA/Documentacion y Diagramas/Análisis Previos de Cambios para TP2.docx
@@ -22,7 +22,27 @@
           <w:u w:val="single"/>
           <w:lang w:eastAsia="es-ES"/>
         </w:rPr>
-        <w:t>Análisis Previos de Cambios para TP2</w:t>
+        <w:t>Análisis Previos de Cambios</w:t>
+      </w:r>
+      <w:r>
+        <w:rPr>
+          <w:rFonts w:ascii="Times New Roman" w:eastAsia="Times New Roman" w:hAnsi="Times New Roman" w:cs="Times New Roman"/>
+          <w:sz w:val="24"/>
+          <w:szCs w:val="24"/>
+          <w:u w:val="single"/>
+          <w:lang w:eastAsia="es-ES"/>
+        </w:rPr>
+        <w:t xml:space="preserve"> Previos</w:t>
+      </w:r>
+      <w:r>
+        <w:rPr>
+          <w:rFonts w:ascii="Times New Roman" w:eastAsia="Times New Roman" w:hAnsi="Times New Roman" w:cs="Times New Roman"/>
+          <w:sz w:val="24"/>
+          <w:szCs w:val="24"/>
+          <w:u w:val="single"/>
+          <w:lang w:eastAsia="es-ES"/>
+        </w:rPr>
+        <w:t xml:space="preserve"> para TP2</w:t>
       </w:r>
     </w:p>
     <w:p>

</xml_diff>

<commit_message>
Tierra Media TP2 Version Final CODIGO Entregado
</commit_message>
<xml_diff>
--- a/TP_TIERRA_MEDIA/Documentacion y Diagramas/Análisis Previos de Cambios para TP2.docx
+++ b/TP_TIERRA_MEDIA/Documentacion y Diagramas/Análisis Previos de Cambios para TP2.docx
@@ -121,16 +121,24 @@
           <w:rFonts w:ascii="Times New Roman" w:eastAsia="Times New Roman" w:hAnsi="Times New Roman" w:cs="Times New Roman"/>
           <w:sz w:val="24"/>
           <w:szCs w:val="24"/>
-          <w:highlight w:val="yellow"/>
-          <w:lang w:eastAsia="es-ES"/>
-        </w:rPr>
-      </w:pPr>
-      <w:r>
-        <w:rPr>
-          <w:rFonts w:ascii="Times New Roman" w:eastAsia="Times New Roman" w:hAnsi="Times New Roman" w:cs="Times New Roman"/>
-          <w:sz w:val="24"/>
-          <w:szCs w:val="24"/>
-          <w:highlight w:val="yellow"/>
+          <w:lang w:eastAsia="es-ES"/>
+        </w:rPr>
+      </w:pPr>
+      <w:r>
+        <w:rPr>
+          <w:rFonts w:ascii="Times New Roman" w:eastAsia="Times New Roman" w:hAnsi="Times New Roman" w:cs="Times New Roman"/>
+          <w:sz w:val="24"/>
+          <w:szCs w:val="24"/>
+          <w:highlight w:val="lightGray"/>
+          <w:lang w:eastAsia="es-ES"/>
+        </w:rPr>
+        <w:t>(FIXED)</w:t>
+      </w:r>
+      <w:r>
+        <w:rPr>
+          <w:rFonts w:ascii="Times New Roman" w:eastAsia="Times New Roman" w:hAnsi="Times New Roman" w:cs="Times New Roman"/>
+          <w:sz w:val="24"/>
+          <w:szCs w:val="24"/>
           <w:lang w:eastAsia="es-ES"/>
         </w:rPr>
         <w:t xml:space="preserve">Los </w:t>
@@ -141,7 +149,6 @@
           <w:rFonts w:ascii="Times New Roman" w:eastAsia="Times New Roman" w:hAnsi="Times New Roman" w:cs="Times New Roman"/>
           <w:sz w:val="24"/>
           <w:szCs w:val="24"/>
-          <w:highlight w:val="yellow"/>
           <w:lang w:eastAsia="es-ES"/>
         </w:rPr>
         <w:t>tests</w:t>
@@ -152,7 +159,6 @@
           <w:rFonts w:ascii="Times New Roman" w:eastAsia="Times New Roman" w:hAnsi="Times New Roman" w:cs="Times New Roman"/>
           <w:sz w:val="24"/>
           <w:szCs w:val="24"/>
-          <w:highlight w:val="yellow"/>
           <w:lang w:eastAsia="es-ES"/>
         </w:rPr>
         <w:t xml:space="preserve"> están bien en general, aunque algunos tienen varios </w:t>
@@ -163,7 +169,6 @@
           <w:rFonts w:ascii="Times New Roman" w:eastAsia="Times New Roman" w:hAnsi="Times New Roman" w:cs="Times New Roman"/>
           <w:sz w:val="24"/>
           <w:szCs w:val="24"/>
-          <w:highlight w:val="yellow"/>
           <w:lang w:eastAsia="es-ES"/>
         </w:rPr>
         <w:t>asserts</w:t>
@@ -174,7 +179,6 @@
           <w:rFonts w:ascii="Times New Roman" w:eastAsia="Times New Roman" w:hAnsi="Times New Roman" w:cs="Times New Roman"/>
           <w:sz w:val="24"/>
           <w:szCs w:val="24"/>
-          <w:highlight w:val="yellow"/>
           <w:lang w:eastAsia="es-ES"/>
         </w:rPr>
         <w:t xml:space="preserve"> que son confusos, o los nombres no están tan claros.</w:t>
@@ -225,16 +229,25 @@
           <w:rFonts w:ascii="Times New Roman" w:eastAsia="Times New Roman" w:hAnsi="Times New Roman" w:cs="Times New Roman"/>
           <w:sz w:val="24"/>
           <w:szCs w:val="24"/>
-          <w:highlight w:val="yellow"/>
-          <w:lang w:eastAsia="es-ES"/>
-        </w:rPr>
-      </w:pPr>
-      <w:r>
-        <w:rPr>
-          <w:rFonts w:ascii="Times New Roman" w:eastAsia="Times New Roman" w:hAnsi="Times New Roman" w:cs="Times New Roman"/>
-          <w:sz w:val="24"/>
-          <w:szCs w:val="24"/>
-          <w:highlight w:val="yellow"/>
+          <w:lang w:eastAsia="es-ES"/>
+        </w:rPr>
+      </w:pPr>
+      <w:r>
+        <w:rPr>
+          <w:rFonts w:ascii="Times New Roman" w:eastAsia="Times New Roman" w:hAnsi="Times New Roman" w:cs="Times New Roman"/>
+          <w:sz w:val="24"/>
+          <w:szCs w:val="24"/>
+          <w:highlight w:val="lightGray"/>
+          <w:u w:val="single"/>
+          <w:lang w:eastAsia="es-ES"/>
+        </w:rPr>
+        <w:t>(FIXED)</w:t>
+      </w:r>
+      <w:r>
+        <w:rPr>
+          <w:rFonts w:ascii="Times New Roman" w:eastAsia="Times New Roman" w:hAnsi="Times New Roman" w:cs="Times New Roman"/>
+          <w:sz w:val="24"/>
+          <w:szCs w:val="24"/>
           <w:lang w:eastAsia="es-ES"/>
         </w:rPr>
         <w:t>Hay algunos trozos de código repetido.</w:t>

</xml_diff>